<commit_message>
Accepting the WBA commit
</commit_message>
<xml_diff>
--- a/Work Breakdown Agreement.docx
+++ b/Work Breakdown Agreement.docx
@@ -1,6 +1,6 @@
 
 <file path=word/document.xml><?xml version="1.0" encoding="utf-8"?>
-<w:document xmlns:wpc="http://schemas.microsoft.com/office/word/2010/wordprocessingCanvas" xmlns:cx="http://schemas.microsoft.com/office/drawing/2014/chartex" xmlns:cx1="http://schemas.microsoft.com/office/drawing/2015/9/8/chartex" xmlns:cx2="http://schemas.microsoft.com/office/drawing/2015/10/21/chartex" xmlns:cx3="http://schemas.microsoft.com/office/drawing/2016/5/9/chartex" xmlns:cx4="http://schemas.microsoft.com/office/drawing/2016/5/10/chartex" xmlns:cx5="http://schemas.microsoft.com/office/drawing/2016/5/11/chartex" xmlns:cx6="http://schemas.microsoft.com/office/drawing/2016/5/12/chartex" xmlns:cx7="http://schemas.microsoft.com/office/drawing/2016/5/13/chartex" xmlns:cx8="http://schemas.microsoft.com/office/drawing/2016/5/14/chartex" xmlns:mc="http://schemas.openxmlformats.org/markup-compatibility/2006" xmlns:aink="http://schemas.microsoft.com/office/drawing/2016/ink" xmlns:am3d="http://schemas.microsoft.com/office/drawing/2017/model3d" xmlns:o="urn:schemas-microsoft-com:office:office" xmlns:r="http://schemas.openxmlformats.org/officeDocument/2006/relationships" xmlns:m="http://schemas.openxmlformats.org/officeDocument/2006/math" xmlns:v="urn:schemas-microsoft-com:vml" xmlns:wp14="http://schemas.microsoft.com/office/word/2010/wordprocessingDrawing" xmlns:wp="http://schemas.openxmlformats.org/drawingml/2006/wordprocessingDrawing" xmlns:w10="urn:schemas-microsoft-com:office:word" xmlns:w="http://schemas.openxmlformats.org/wordprocessingml/2006/main" xmlns:w14="http://schemas.microsoft.com/office/word/2010/wordml" xmlns:w15="http://schemas.microsoft.com/office/word/2012/wordml" xmlns:w16cid="http://schemas.microsoft.com/office/word/2016/wordml/cid" xmlns:w16se="http://schemas.microsoft.com/office/word/2015/wordml/symex" xmlns:wpg="http://schemas.microsoft.com/office/word/2010/wordprocessingGroup" xmlns:wpi="http://schemas.microsoft.com/office/word/2010/wordprocessingInk" xmlns:wne="http://schemas.microsoft.com/office/word/2006/wordml" xmlns:wps="http://schemas.microsoft.com/office/word/2010/wordprocessingShape" mc:Ignorable="w14 w15 w16se w16cid wp14">
+<w:document xmlns:wpc="http://schemas.microsoft.com/office/word/2010/wordprocessingCanvas" xmlns:cx="http://schemas.microsoft.com/office/drawing/2014/chartex" xmlns:cx1="http://schemas.microsoft.com/office/drawing/2015/9/8/chartex" xmlns:cx2="http://schemas.microsoft.com/office/drawing/2015/10/21/chartex" xmlns:cx3="http://schemas.microsoft.com/office/drawing/2016/5/9/chartex" xmlns:cx4="http://schemas.microsoft.com/office/drawing/2016/5/10/chartex" xmlns:cx5="http://schemas.microsoft.com/office/drawing/2016/5/11/chartex" xmlns:cx6="http://schemas.microsoft.com/office/drawing/2016/5/12/chartex" xmlns:cx7="http://schemas.microsoft.com/office/drawing/2016/5/13/chartex" xmlns:cx8="http://schemas.microsoft.com/office/drawing/2016/5/14/chartex" xmlns:mc="http://schemas.openxmlformats.org/markup-compatibility/2006" xmlns:aink="http://schemas.microsoft.com/office/drawing/2016/ink" xmlns:am3d="http://schemas.microsoft.com/office/drawing/2017/model3d" xmlns:o="urn:schemas-microsoft-com:office:office" xmlns:r="http://schemas.openxmlformats.org/officeDocument/2006/relationships" xmlns:m="http://schemas.openxmlformats.org/officeDocument/2006/math" xmlns:v="urn:schemas-microsoft-com:vml" xmlns:wp14="http://schemas.microsoft.com/office/word/2010/wordprocessingDrawing" xmlns:wp="http://schemas.openxmlformats.org/drawingml/2006/wordprocessingDrawing" xmlns:w10="urn:schemas-microsoft-com:office:word" xmlns:w="http://schemas.openxmlformats.org/wordprocessingml/2006/main" xmlns:w14="http://schemas.microsoft.com/office/word/2010/wordml" xmlns:w15="http://schemas.microsoft.com/office/word/2012/wordml" xmlns:w16cex="http://schemas.microsoft.com/office/word/2018/wordml/cex" xmlns:w16cid="http://schemas.microsoft.com/office/word/2016/wordml/cid" xmlns:w16="http://schemas.microsoft.com/office/word/2018/wordml" xmlns:w16sdtdh="http://schemas.microsoft.com/office/word/2020/wordml/sdtdatahash" xmlns:w16se="http://schemas.microsoft.com/office/word/2015/wordml/symex" xmlns:wpg="http://schemas.microsoft.com/office/word/2010/wordprocessingGroup" xmlns:wpi="http://schemas.microsoft.com/office/word/2010/wordprocessingInk" xmlns:wne="http://schemas.microsoft.com/office/word/2006/wordml" xmlns:wps="http://schemas.microsoft.com/office/word/2010/wordprocessingShape" mc:Ignorable="w14 w15 w16se w16cid w16 w16cex w16sdtdh wp14">
   <w:body>
     <w:p>
       <w:pPr>
@@ -130,25 +130,7 @@
           <w:sz w:val="32"/>
           <w:szCs w:val="32"/>
         </w:rPr>
-        <w:t xml:space="preserve">Chua Jun </w:t>
-      </w:r>
-      <w:proofErr w:type="spellStart"/>
-      <w:r>
-        <w:rPr>
-          <w:rFonts w:ascii="Times New Roman" w:eastAsia="Times New Roman" w:hAnsi="Times New Roman" w:cs="Times New Roman"/>
-          <w:sz w:val="32"/>
-          <w:szCs w:val="32"/>
-        </w:rPr>
-        <w:t>Jie</w:t>
-      </w:r>
-      <w:proofErr w:type="spellEnd"/>
-      <w:r>
-        <w:rPr>
-          <w:rFonts w:ascii="Times New Roman" w:eastAsia="Times New Roman" w:hAnsi="Times New Roman" w:cs="Times New Roman"/>
-          <w:sz w:val="32"/>
-          <w:szCs w:val="32"/>
-        </w:rPr>
-        <w:t xml:space="preserve"> (32022425)</w:t>
+        <w:t>Chua Jun Jie (32022425)</w:t>
       </w:r>
     </w:p>
     <w:p>
@@ -369,25 +351,7 @@
                 <w:sz w:val="32"/>
                 <w:szCs w:val="32"/>
               </w:rPr>
-              <w:t xml:space="preserve">Person </w:t>
-            </w:r>
-            <w:proofErr w:type="gramStart"/>
-            <w:r>
-              <w:rPr>
-                <w:rFonts w:ascii="Times New Roman" w:eastAsia="Times New Roman" w:hAnsi="Times New Roman" w:cs="Times New Roman"/>
-                <w:sz w:val="32"/>
-                <w:szCs w:val="32"/>
-              </w:rPr>
-              <w:t>In</w:t>
-            </w:r>
-            <w:proofErr w:type="gramEnd"/>
-            <w:r>
-              <w:rPr>
-                <w:rFonts w:ascii="Times New Roman" w:eastAsia="Times New Roman" w:hAnsi="Times New Roman" w:cs="Times New Roman"/>
-                <w:sz w:val="32"/>
-                <w:szCs w:val="32"/>
-              </w:rPr>
-              <w:t xml:space="preserve"> Charge</w:t>
+              <w:t>Person In Charge</w:t>
             </w:r>
           </w:p>
         </w:tc>
@@ -631,18 +595,8 @@
                 <w:sz w:val="24"/>
                 <w:szCs w:val="24"/>
               </w:rPr>
-              <w:t xml:space="preserve">Chua Jun </w:t>
+              <w:t>Chua Jun Jie</w:t>
             </w:r>
-            <w:proofErr w:type="spellStart"/>
-            <w:r>
-              <w:rPr>
-                <w:rFonts w:ascii="Times New Roman" w:eastAsia="Times New Roman" w:hAnsi="Times New Roman" w:cs="Times New Roman"/>
-                <w:sz w:val="24"/>
-                <w:szCs w:val="24"/>
-              </w:rPr>
-              <w:t>Jie</w:t>
-            </w:r>
-            <w:proofErr w:type="spellEnd"/>
           </w:p>
         </w:tc>
       </w:tr>
@@ -763,25 +717,7 @@
                 <w:sz w:val="24"/>
                 <w:szCs w:val="24"/>
               </w:rPr>
-              <w:t xml:space="preserve">Chua Jun </w:t>
-            </w:r>
-            <w:proofErr w:type="spellStart"/>
-            <w:r>
-              <w:rPr>
-                <w:rFonts w:ascii="Times New Roman" w:eastAsia="Times New Roman" w:hAnsi="Times New Roman" w:cs="Times New Roman"/>
-                <w:sz w:val="24"/>
-                <w:szCs w:val="24"/>
-              </w:rPr>
-              <w:t>Jie</w:t>
-            </w:r>
-            <w:proofErr w:type="spellEnd"/>
-            <w:r>
-              <w:rPr>
-                <w:rFonts w:ascii="Times New Roman" w:eastAsia="Times New Roman" w:hAnsi="Times New Roman" w:cs="Times New Roman"/>
-                <w:sz w:val="24"/>
-                <w:szCs w:val="24"/>
-              </w:rPr>
-              <w:t>/Seng Wei Han</w:t>
+              <w:t>Chua Jun Jie/Seng Wei Han</w:t>
             </w:r>
           </w:p>
         </w:tc>
@@ -802,22 +738,69 @@
       <w:pPr>
         <w:spacing w:before="240" w:after="240"/>
         <w:rPr>
-          <w:rFonts w:ascii="Times New Roman" w:eastAsia="Times New Roman" w:hAnsi="Times New Roman" w:cs="Times New Roman"/>
-          <w:sz w:val="32"/>
-          <w:szCs w:val="32"/>
-        </w:rPr>
-      </w:pPr>
-      <w:r>
-        <w:rPr>
           <w:color w:val="222222"/>
           <w:sz w:val="23"/>
           <w:szCs w:val="23"/>
           <w:shd w:val="clear" w:color="auto" w:fill="FFFFFF"/>
         </w:rPr>
-        <w:t>I (Seng Wei Han)  accept this WBA.</w:t>
-      </w:r>
-      <w:bookmarkStart w:id="0" w:name="_GoBack"/>
-      <w:bookmarkEnd w:id="0"/>
+      </w:pPr>
+      <w:r>
+        <w:rPr>
+          <w:color w:val="222222"/>
+          <w:sz w:val="23"/>
+          <w:szCs w:val="23"/>
+          <w:shd w:val="clear" w:color="auto" w:fill="FFFFFF"/>
+        </w:rPr>
+        <w:t>I (Seng Wei Han) accept this WBA.</w:t>
+      </w:r>
+    </w:p>
+    <w:p>
+      <w:pPr>
+        <w:spacing w:before="240" w:after="240"/>
+        <w:rPr>
+          <w:color w:val="222222"/>
+          <w:sz w:val="23"/>
+          <w:szCs w:val="23"/>
+          <w:shd w:val="clear" w:color="auto" w:fill="FFFFFF"/>
+        </w:rPr>
+      </w:pPr>
+      <w:r>
+        <w:rPr>
+          <w:color w:val="222222"/>
+          <w:sz w:val="23"/>
+          <w:szCs w:val="23"/>
+          <w:shd w:val="clear" w:color="auto" w:fill="FFFFFF"/>
+        </w:rPr>
+        <w:t xml:space="preserve">I </w:t>
+      </w:r>
+      <w:r>
+        <w:rPr>
+          <w:color w:val="222222"/>
+          <w:sz w:val="23"/>
+          <w:szCs w:val="23"/>
+          <w:shd w:val="clear" w:color="auto" w:fill="FFFFFF"/>
+        </w:rPr>
+        <w:t>(Chua Jun Jie</w:t>
+      </w:r>
+      <w:r>
+        <w:rPr>
+          <w:color w:val="222222"/>
+          <w:sz w:val="23"/>
+          <w:szCs w:val="23"/>
+          <w:shd w:val="clear" w:color="auto" w:fill="FFFFFF"/>
+        </w:rPr>
+        <w:t>) accept this WBA.</w:t>
+      </w:r>
+    </w:p>
+    <w:p>
+      <w:pPr>
+        <w:spacing w:before="240" w:after="240"/>
+        <w:rPr>
+          <w:rFonts w:ascii="Times New Roman" w:eastAsia="Times New Roman" w:hAnsi="Times New Roman" w:cs="Times New Roman"/>
+          <w:sz w:val="32"/>
+          <w:szCs w:val="32"/>
+        </w:rPr>
+      </w:pPr>
     </w:p>
     <w:p/>
     <w:sectPr>
@@ -831,7 +814,7 @@
 </file>
 
 <file path=word/styles.xml><?xml version="1.0" encoding="utf-8"?>
-<w:styles xmlns:mc="http://schemas.openxmlformats.org/markup-compatibility/2006" xmlns:r="http://schemas.openxmlformats.org/officeDocument/2006/relationships" xmlns:w="http://schemas.openxmlformats.org/wordprocessingml/2006/main" xmlns:w14="http://schemas.microsoft.com/office/word/2010/wordml" xmlns:w15="http://schemas.microsoft.com/office/word/2012/wordml" xmlns:w16cid="http://schemas.microsoft.com/office/word/2016/wordml/cid" xmlns:w16se="http://schemas.microsoft.com/office/word/2015/wordml/symex" mc:Ignorable="w14 w15 w16se w16cid">
+<w:styles xmlns:mc="http://schemas.openxmlformats.org/markup-compatibility/2006" xmlns:r="http://schemas.openxmlformats.org/officeDocument/2006/relationships" xmlns:w="http://schemas.openxmlformats.org/wordprocessingml/2006/main" xmlns:w14="http://schemas.microsoft.com/office/word/2010/wordml" xmlns:w15="http://schemas.microsoft.com/office/word/2012/wordml" xmlns:w16cex="http://schemas.microsoft.com/office/word/2018/wordml/cex" xmlns:w16cid="http://schemas.microsoft.com/office/word/2016/wordml/cid" xmlns:w16="http://schemas.microsoft.com/office/word/2018/wordml" xmlns:w16sdtdh="http://schemas.microsoft.com/office/word/2020/wordml/sdtdatahash" xmlns:w16se="http://schemas.microsoft.com/office/word/2015/wordml/symex" mc:Ignorable="w14 w15 w16se w16cid w16 w16cex w16sdtdh">
   <w:docDefaults>
     <w:rPrDefault>
       <w:rPr>
@@ -847,7 +830,7 @@
       </w:pPr>
     </w:pPrDefault>
   </w:docDefaults>
-  <w:latentStyles w:defLockedState="0" w:defUIPriority="99" w:defSemiHidden="0" w:defUnhideWhenUsed="0" w:defQFormat="0" w:count="375">
+  <w:latentStyles w:defLockedState="0" w:defUIPriority="99" w:defSemiHidden="0" w:defUnhideWhenUsed="0" w:defQFormat="0" w:count="376">
     <w:lsdException w:name="Normal" w:uiPriority="0" w:qFormat="1"/>
     <w:lsdException w:name="heading 1" w:uiPriority="9" w:qFormat="1"/>
     <w:lsdException w:name="heading 2" w:semiHidden="1" w:uiPriority="9" w:unhideWhenUsed="1" w:qFormat="1"/>
@@ -953,7 +936,6 @@
     <w:lsdException w:name="HTML Sample" w:semiHidden="1" w:unhideWhenUsed="1"/>
     <w:lsdException w:name="HTML Typewriter" w:semiHidden="1" w:unhideWhenUsed="1"/>
     <w:lsdException w:name="HTML Variable" w:semiHidden="1" w:unhideWhenUsed="1"/>
-    <w:lsdException w:name="Normal Table" w:semiHidden="1" w:unhideWhenUsed="1"/>
     <w:lsdException w:name="annotation subject" w:semiHidden="1" w:unhideWhenUsed="1"/>
     <w:lsdException w:name="No List" w:semiHidden="1" w:unhideWhenUsed="1"/>
     <w:lsdException w:name="Outline List 1" w:semiHidden="1" w:unhideWhenUsed="1"/>
@@ -1000,10 +982,8 @@
     <w:lsdException w:name="Table Subtle 2" w:semiHidden="1" w:unhideWhenUsed="1"/>
     <w:lsdException w:name="Table Web 1" w:semiHidden="1" w:unhideWhenUsed="1"/>
     <w:lsdException w:name="Table Web 2" w:semiHidden="1" w:unhideWhenUsed="1"/>
-    <w:lsdException w:name="Table Web 3" w:semiHidden="1" w:unhideWhenUsed="1"/>
     <w:lsdException w:name="Balloon Text" w:semiHidden="1" w:unhideWhenUsed="1"/>
     <w:lsdException w:name="Table Grid" w:uiPriority="39"/>
-    <w:lsdException w:name="Table Theme" w:semiHidden="1" w:unhideWhenUsed="1"/>
     <w:lsdException w:name="Placeholder Text" w:semiHidden="1"/>
     <w:lsdException w:name="No Spacing" w:uiPriority="1" w:qFormat="1"/>
     <w:lsdException w:name="Light Shading" w:uiPriority="60"/>
@@ -1223,6 +1203,7 @@
     <w:lsdException w:name="Smart Hyperlink" w:semiHidden="1" w:unhideWhenUsed="1"/>
     <w:lsdException w:name="Hashtag" w:semiHidden="1" w:unhideWhenUsed="1"/>
     <w:lsdException w:name="Unresolved Mention" w:semiHidden="1" w:unhideWhenUsed="1"/>
+    <w:lsdException w:name="Smart Link" w:semiHidden="1" w:unhideWhenUsed="1"/>
   </w:latentStyles>
   <w:style w:type="paragraph" w:default="1" w:styleId="Normal">
     <w:name w:val="Normal"/>

</xml_diff>